<commit_message>
do and go analysis added
</commit_message>
<xml_diff>
--- a/Assignment2Analysis.docx
+++ b/Assignment2Analysis.docx
@@ -416,7 +416,7 @@
       </w:pPr>
       <w:r>
         <w:drawing>
-          <wp:inline wp14:editId="453D101F" wp14:anchorId="5397F279">
+          <wp:inline wp14:editId="37B5340D" wp14:anchorId="5397F279">
             <wp:extent cx="4572000" cy="2409825"/>
             <wp:effectExtent l="0" t="0" r="0" b="0"/>
             <wp:docPr id="1118909973" name="" title=""/>
@@ -431,7 +431,7 @@
                     <pic:cNvPicPr/>
                   </pic:nvPicPr>
                   <pic:blipFill>
-                    <a:blip r:embed="R6bd545e7ee284c51">
+                    <a:blip r:embed="R43a252e0492b44f8">
                       <a:extLst>
                         <a:ext xmlns:a="http://schemas.openxmlformats.org/drawingml/2006/main" uri="{28A0092B-C50C-407E-A947-70E740481C1C}">
                           <a14:useLocalDpi val="0"/>
@@ -537,6 +537,23 @@
     </w:p>
     <w:p>
       <w:pPr>
+        <w:pStyle w:val="BodyText"/>
+      </w:pPr>
+      <w:r>
+        <w:rPr/>
+        <w:t>Uses the Human genome annotation in the analysis. Using the biological processes ontology</w:t>
+      </w:r>
+      <w:r>
+        <w:rPr/>
+        <w:t xml:space="preserve"> option, to see effects outside cell.</w:t>
+      </w:r>
+      <w:r>
+        <w:rPr/>
+        <w:t xml:space="preserve"> </w:t>
+      </w:r>
+    </w:p>
+    <w:p>
+      <w:pPr>
         <w:pStyle w:val="Heading3"/>
       </w:pPr>
       <w:r>
@@ -1080,7 +1097,7 @@
       </w:pPr>
       <w:r>
         <w:drawing>
-          <wp:inline wp14:editId="1A4AA2C9" wp14:anchorId="3BB8E17D">
+          <wp:inline wp14:editId="67E71951" wp14:anchorId="3BB8E17D">
             <wp:extent cx="4572000" cy="2647950"/>
             <wp:effectExtent l="0" t="0" r="0" b="0"/>
             <wp:docPr id="1398357728" name="" title=""/>
@@ -1095,7 +1112,7 @@
                     <pic:cNvPicPr/>
                   </pic:nvPicPr>
                   <pic:blipFill>
-                    <a:blip r:embed="R6fd2671280eb4581">
+                    <a:blip r:embed="R1262860656a34e67">
                       <a:extLst>
                         <a:ext xmlns:a="http://schemas.openxmlformats.org/drawingml/2006/main" uri="{28A0092B-C50C-407E-A947-70E740481C1C}">
                           <a14:useLocalDpi val="0"/>
@@ -1218,21 +1235,15 @@
       </w:r>
       <w:r>
         <w:rPr/>
-        <w:t xml:space="preserve"> There seems to be two large clusters, possibly one cluster related to immune response and the other to metabolites and energy.</w:t>
-      </w:r>
-    </w:p>
-    <w:p>
-      <w:pPr>
-        <w:pStyle w:val="Heading3"/>
-      </w:pPr>
-      <w:bookmarkStart w:name="clustprofiler-disease-ontology" w:id="5"/>
+        <w:t xml:space="preserve"> There seems to be two large clusters, possibly one cluster related to immune response and the other to metabolites and energy</w:t>
+      </w:r>
+      <w:r>
+        <w:rPr/>
+        <w:t>.</w:t>
+      </w:r>
       <w:bookmarkEnd w:id="4"/>
       <w:bookmarkEnd w:id="2"/>
-      <w:r>
-        <w:t>clustProfiler Disease Ontology</w:t>
-      </w:r>
-    </w:p>
-    <w:bookmarkEnd w:id="5"/>
+    </w:p>
     <w:sectPr>
       <w:pgSz w:w="12240" w:h="15840" w:orient="portrait"/>
       <w:pgMar w:top="1440" w:right="1440" w:bottom="1440" w:left="1440" w:header="720" w:footer="720" w:gutter="0"/>

</xml_diff>